<commit_message>
added the 13th exp
</commit_message>
<xml_diff>
--- a/29 Div1 SBL Exp12.docx
+++ b/29 Div1 SBL Exp12.docx
@@ -9,80 +9,80 @@
         <w:rPr>
           <w:rFonts w:ascii="Times New Roman" w:hAnsi="Times New Roman" w:cs="Times New Roman"/>
           <w:b/>
-          <w:sz w:val="24"/>
-          <w:szCs w:val="24"/>
-        </w:rPr>
-      </w:pPr>
-    </w:p>
-    <w:p>
-      <w:pPr>
-        <w:spacing w:line="360" w:lineRule="auto"/>
-        <w:jc w:val="both"/>
-        <w:rPr>
-          <w:rFonts w:ascii="Times New Roman" w:hAnsi="Times New Roman" w:cs="Times New Roman"/>
-          <w:b/>
-          <w:sz w:val="24"/>
-          <w:szCs w:val="24"/>
-        </w:rPr>
-      </w:pPr>
-    </w:p>
-    <w:p>
-      <w:pPr>
-        <w:spacing w:line="360" w:lineRule="auto"/>
-        <w:jc w:val="both"/>
-        <w:rPr>
-          <w:rFonts w:ascii="Times New Roman" w:hAnsi="Times New Roman" w:cs="Times New Roman"/>
-          <w:b/>
-          <w:sz w:val="24"/>
-          <w:szCs w:val="24"/>
-        </w:rPr>
-      </w:pPr>
-    </w:p>
-    <w:p>
-      <w:pPr>
-        <w:spacing w:line="360" w:lineRule="auto"/>
-        <w:jc w:val="both"/>
-        <w:rPr>
-          <w:rFonts w:ascii="Times New Roman" w:hAnsi="Times New Roman" w:cs="Times New Roman"/>
-          <w:b/>
-          <w:sz w:val="24"/>
-          <w:szCs w:val="24"/>
-        </w:rPr>
-      </w:pPr>
-    </w:p>
-    <w:p>
-      <w:pPr>
-        <w:spacing w:line="360" w:lineRule="auto"/>
-        <w:jc w:val="both"/>
-        <w:rPr>
-          <w:rFonts w:ascii="Times New Roman" w:hAnsi="Times New Roman" w:cs="Times New Roman"/>
-          <w:b/>
-          <w:sz w:val="24"/>
-          <w:szCs w:val="24"/>
-        </w:rPr>
-      </w:pPr>
-    </w:p>
-    <w:p>
-      <w:pPr>
-        <w:spacing w:line="360" w:lineRule="auto"/>
-        <w:jc w:val="both"/>
-        <w:rPr>
-          <w:rFonts w:ascii="Times New Roman" w:hAnsi="Times New Roman" w:cs="Times New Roman"/>
-          <w:b/>
-          <w:sz w:val="24"/>
-          <w:szCs w:val="24"/>
-        </w:rPr>
-      </w:pPr>
-    </w:p>
-    <w:p>
-      <w:pPr>
-        <w:spacing w:line="360" w:lineRule="auto"/>
-        <w:jc w:val="both"/>
-        <w:rPr>
-          <w:rFonts w:ascii="Times New Roman" w:hAnsi="Times New Roman" w:cs="Times New Roman"/>
-          <w:b/>
-          <w:sz w:val="24"/>
-          <w:szCs w:val="24"/>
+          <w:sz w:val="32"/>
+          <w:szCs w:val="32"/>
+        </w:rPr>
+      </w:pPr>
+    </w:p>
+    <w:p>
+      <w:pPr>
+        <w:spacing w:line="360" w:lineRule="auto"/>
+        <w:jc w:val="both"/>
+        <w:rPr>
+          <w:rFonts w:ascii="Times New Roman" w:hAnsi="Times New Roman" w:cs="Times New Roman"/>
+          <w:b/>
+          <w:sz w:val="32"/>
+          <w:szCs w:val="32"/>
+        </w:rPr>
+      </w:pPr>
+    </w:p>
+    <w:p>
+      <w:pPr>
+        <w:spacing w:line="360" w:lineRule="auto"/>
+        <w:jc w:val="both"/>
+        <w:rPr>
+          <w:rFonts w:ascii="Times New Roman" w:hAnsi="Times New Roman" w:cs="Times New Roman"/>
+          <w:b/>
+          <w:sz w:val="32"/>
+          <w:szCs w:val="32"/>
+        </w:rPr>
+      </w:pPr>
+    </w:p>
+    <w:p>
+      <w:pPr>
+        <w:spacing w:line="360" w:lineRule="auto"/>
+        <w:jc w:val="both"/>
+        <w:rPr>
+          <w:rFonts w:ascii="Times New Roman" w:hAnsi="Times New Roman" w:cs="Times New Roman"/>
+          <w:b/>
+          <w:sz w:val="32"/>
+          <w:szCs w:val="32"/>
+        </w:rPr>
+      </w:pPr>
+    </w:p>
+    <w:p>
+      <w:pPr>
+        <w:spacing w:line="360" w:lineRule="auto"/>
+        <w:jc w:val="both"/>
+        <w:rPr>
+          <w:rFonts w:ascii="Times New Roman" w:hAnsi="Times New Roman" w:cs="Times New Roman"/>
+          <w:b/>
+          <w:sz w:val="32"/>
+          <w:szCs w:val="32"/>
+        </w:rPr>
+      </w:pPr>
+    </w:p>
+    <w:p>
+      <w:pPr>
+        <w:spacing w:line="360" w:lineRule="auto"/>
+        <w:jc w:val="both"/>
+        <w:rPr>
+          <w:rFonts w:ascii="Times New Roman" w:hAnsi="Times New Roman" w:cs="Times New Roman"/>
+          <w:b/>
+          <w:sz w:val="32"/>
+          <w:szCs w:val="32"/>
+        </w:rPr>
+      </w:pPr>
+    </w:p>
+    <w:p>
+      <w:pPr>
+        <w:spacing w:line="360" w:lineRule="auto"/>
+        <w:jc w:val="both"/>
+        <w:rPr>
+          <w:rFonts w:ascii="Times New Roman" w:hAnsi="Times New Roman" w:cs="Times New Roman"/>
+          <w:b/>
+          <w:sz w:val="32"/>
+          <w:szCs w:val="32"/>
         </w:rPr>
       </w:pPr>
     </w:p>
@@ -125,12 +125,17 @@
               <w:pStyle w:val="Default"/>
               <w:spacing w:line="100" w:lineRule="atLeast"/>
               <w:jc w:val="both"/>
+              <w:rPr>
+                <w:sz w:val="32"/>
+                <w:szCs w:val="32"/>
+              </w:rPr>
             </w:pPr>
             <w:r>
-              <w:t>Experiment No. 1</w:t>
-            </w:r>
-            <w:r>
-              <w:t>2</w:t>
+              <w:rPr>
+                <w:sz w:val="32"/>
+                <w:szCs w:val="32"/>
+              </w:rPr>
+              <w:t>Experiment No. 12</w:t>
             </w:r>
           </w:p>
         </w:tc>
@@ -155,12 +160,24 @@
               <w:pStyle w:val="Default"/>
               <w:spacing w:line="100" w:lineRule="atLeast"/>
               <w:jc w:val="both"/>
+              <w:rPr>
+                <w:sz w:val="32"/>
+                <w:szCs w:val="32"/>
+              </w:rPr>
             </w:pPr>
             <w:r>
+              <w:rPr>
+                <w:sz w:val="32"/>
+                <w:szCs w:val="32"/>
+              </w:rPr>
               <w:t xml:space="preserve">Demonstrate the concept of </w:t>
             </w:r>
             <w:proofErr w:type="gramStart"/>
             <w:r>
+              <w:rPr>
+                <w:sz w:val="32"/>
+                <w:szCs w:val="32"/>
+              </w:rPr>
               <w:t>Multi-threading</w:t>
             </w:r>
             <w:proofErr w:type="gramEnd"/>
@@ -187,12 +204,17 @@
               <w:pStyle w:val="Default"/>
               <w:spacing w:line="100" w:lineRule="atLeast"/>
               <w:jc w:val="both"/>
+              <w:rPr>
+                <w:sz w:val="32"/>
+                <w:szCs w:val="32"/>
+              </w:rPr>
             </w:pPr>
             <w:r>
-              <w:t>Date of Performance:</w:t>
-            </w:r>
-            <w:r>
-              <w:t xml:space="preserve"> 08/04/2024</w:t>
+              <w:rPr>
+                <w:sz w:val="32"/>
+                <w:szCs w:val="32"/>
+              </w:rPr>
+              <w:t>Date of Performance: 08/04/2024</w:t>
             </w:r>
           </w:p>
         </w:tc>
@@ -217,12 +239,17 @@
               <w:pStyle w:val="Default"/>
               <w:spacing w:line="100" w:lineRule="atLeast"/>
               <w:jc w:val="both"/>
+              <w:rPr>
+                <w:sz w:val="32"/>
+                <w:szCs w:val="32"/>
+              </w:rPr>
             </w:pPr>
             <w:r>
-              <w:t>Date of Submission:</w:t>
-            </w:r>
-            <w:r>
-              <w:t xml:space="preserve"> 15/04/2024</w:t>
+              <w:rPr>
+                <w:sz w:val="32"/>
+                <w:szCs w:val="32"/>
+              </w:rPr>
+              <w:t>Date of Submission: 15/04/2024</w:t>
             </w:r>
           </w:p>
         </w:tc>
@@ -3142,6 +3169,7 @@
   <w:style w:type="character" w:default="1" w:styleId="DefaultParagraphFont">
     <w:name w:val="Default Paragraph Font"/>
     <w:uiPriority w:val="1"/>
+    <w:semiHidden/>
     <w:unhideWhenUsed/>
   </w:style>
   <w:style w:type="table" w:default="1" w:styleId="TableNormal">

</xml_diff>